<commit_message>
resolving comments in mentor instructions
</commit_message>
<xml_diff>
--- a/assigment_instructions.docx
+++ b/assigment_instructions.docx
@@ -69,29 +69,10 @@
         </w:numPr>
       </w:pPr>
       <w:r>
-        <w:t>This is not intended to be delivered as a first intro to python</w:t>
-      </w:r>
-      <w:r>
-        <w:t xml:space="preserve">, but not impossible to complete even for a first </w:t>
-      </w:r>
-      <w:commentRangeStart w:id="0"/>
-      <w:commentRangeStart w:id="1"/>
-      <w:r>
-        <w:t>timer</w:t>
-      </w:r>
-      <w:commentRangeEnd w:id="0"/>
-      <w:r>
-        <w:rPr>
-          <w:rStyle w:val="CommentReference"/>
-        </w:rPr>
-        <w:commentReference w:id="0"/>
-      </w:r>
-      <w:commentRangeEnd w:id="1"/>
-      <w:r>
-        <w:rPr>
-          <w:rStyle w:val="CommentReference"/>
-        </w:rPr>
-        <w:commentReference w:id="1"/>
+        <w:t xml:space="preserve">This is not intended to be delivered as a first intro to </w:t>
+      </w:r>
+      <w:r>
+        <w:t>Python</w:t>
       </w:r>
       <w:r>
         <w:t>.</w:t>
@@ -106,7 +87,28 @@
         </w:numPr>
       </w:pPr>
       <w:r>
-        <w:t>Experience in scratch or other block-based coding language is useful.</w:t>
+        <w:t xml:space="preserve">Lesson designed for students who have already been learning </w:t>
+      </w:r>
+      <w:r>
+        <w:t>Python</w:t>
+      </w:r>
+      <w:r>
+        <w:t xml:space="preserve"> for a few weeks</w:t>
+      </w:r>
+      <w:r>
+        <w:t xml:space="preserve"> and want to get some </w:t>
+      </w:r>
+      <w:r>
+        <w:t>mileage</w:t>
+      </w:r>
+      <w:r>
+        <w:t xml:space="preserve"> using the more difficult programming constructs and seeing how they fit </w:t>
+      </w:r>
+      <w:r>
+        <w:t>together but</w:t>
+      </w:r>
+      <w:r>
+        <w:t xml:space="preserve"> can be delivered to other students too.</w:t>
       </w:r>
     </w:p>
     <w:p>
@@ -118,27 +120,6 @@
         </w:numPr>
       </w:pPr>
       <w:r>
-        <w:t>Lesson designed for students who have already been learning python for a few weeks</w:t>
-      </w:r>
-      <w:r>
-        <w:t xml:space="preserve"> and want to get some milage using the more difficult programming constructs and seeing how they fit </w:t>
-      </w:r>
-      <w:r>
-        <w:t>together but</w:t>
-      </w:r>
-      <w:r>
-        <w:t xml:space="preserve"> can be delivered to other students too.</w:t>
-      </w:r>
-    </w:p>
-    <w:p>
-      <w:pPr>
-        <w:pStyle w:val="ListParagraph"/>
-        <w:numPr>
-          <w:ilvl w:val="0"/>
-          <w:numId w:val="2"/>
-        </w:numPr>
-      </w:pPr>
-      <w:r>
         <w:t>Ideally learners have</w:t>
       </w:r>
       <w:r>
@@ -196,6 +177,9 @@
         </w:numPr>
       </w:pPr>
       <w:r>
+        <w:t xml:space="preserve">The </w:t>
+      </w:r>
+      <w:r>
         <w:t>lesson should take about 1 ½ hours.</w:t>
       </w:r>
       <w:r>
@@ -226,21 +210,7 @@
         </w:numPr>
       </w:pPr>
       <w:r>
-        <w:t xml:space="preserve">Requires a </w:t>
-      </w:r>
-      <w:commentRangeStart w:id="2"/>
-      <w:r>
-        <w:t xml:space="preserve">laptop </w:t>
-      </w:r>
-      <w:commentRangeEnd w:id="2"/>
-      <w:r>
-        <w:rPr>
-          <w:rStyle w:val="CommentReference"/>
-        </w:rPr>
-        <w:commentReference w:id="2"/>
-      </w:r>
-      <w:r>
-        <w:t>or computer.</w:t>
+        <w:t>Requires a laptop or computer.</w:t>
       </w:r>
     </w:p>
     <w:p>
@@ -281,16 +251,13 @@
         </w:numPr>
       </w:pPr>
       <w:r>
-        <w:t xml:space="preserve">Designed to be run in an afterschool coding club </w:t>
+        <w:t xml:space="preserve">Designed to be run in an afterschool coding club i.e. </w:t>
       </w:r>
       <w:proofErr w:type="gramStart"/>
       <w:r>
-        <w:t>i.e.</w:t>
+        <w:t>CoderDojo</w:t>
       </w:r>
       <w:proofErr w:type="gramEnd"/>
-      <w:r>
-        <w:t xml:space="preserve"> CoderDojo</w:t>
-      </w:r>
     </w:p>
     <w:p>
       <w:pPr>
@@ -329,7 +296,13 @@
         <w:t>()”</w:t>
       </w:r>
       <w:r>
-        <w:t xml:space="preserve"> then infinitely loops over “draw()”, you could try to write pseudocode out for this for particularly keen students.</w:t>
+        <w:t xml:space="preserve"> </w:t>
+      </w:r>
+      <w:r>
+        <w:t xml:space="preserve">and </w:t>
+      </w:r>
+      <w:r>
+        <w:t>then infinitely loops over “draw()”, you could try to write pseudocode out for this for particularly keen students.</w:t>
       </w:r>
     </w:p>
     <w:p>
@@ -357,7 +330,43 @@
         </w:numPr>
       </w:pPr>
       <w:r>
-        <w:t>When introducing a coding concepts/construct may be helpful to write a toy example in the terminal before using in real code.</w:t>
+        <w:t xml:space="preserve">When introducing a coding </w:t>
+      </w:r>
+      <w:r>
+        <w:t>concept</w:t>
+      </w:r>
+      <w:r>
+        <w:t>/construct</w:t>
+      </w:r>
+      <w:r>
+        <w:t xml:space="preserve"> it</w:t>
+      </w:r>
+      <w:r>
+        <w:t xml:space="preserve"> may be helpful to write a toy example in the terminal</w:t>
+      </w:r>
+      <w:r>
+        <w:t xml:space="preserve"> or other code editor</w:t>
+      </w:r>
+      <w:r>
+        <w:t xml:space="preserve"> before using </w:t>
+      </w:r>
+      <w:r>
+        <w:t xml:space="preserve">it </w:t>
+      </w:r>
+      <w:r>
+        <w:t xml:space="preserve">in </w:t>
+      </w:r>
+      <w:r>
+        <w:t xml:space="preserve">the </w:t>
+      </w:r>
+      <w:r>
+        <w:t xml:space="preserve">real </w:t>
+      </w:r>
+      <w:r>
+        <w:t>program</w:t>
+      </w:r>
+      <w:r>
+        <w:t>.</w:t>
       </w:r>
     </w:p>
     <w:p>
@@ -368,27 +377,11 @@
           <w:numId w:val="3"/>
         </w:numPr>
       </w:pPr>
-      <w:commentRangeStart w:id="3"/>
-      <w:commentRangeStart w:id="4"/>
       <w:r>
         <w:t>Could be delivered by a mentor acting as a ‘teacher’ or through handing out printed instructions.</w:t>
       </w:r>
       <w:r>
         <w:t xml:space="preserve"> (or both)</w:t>
-      </w:r>
-      <w:commentRangeEnd w:id="3"/>
-      <w:r>
-        <w:rPr>
-          <w:rStyle w:val="CommentReference"/>
-        </w:rPr>
-        <w:commentReference w:id="3"/>
-      </w:r>
-      <w:commentRangeEnd w:id="4"/>
-      <w:r>
-        <w:rPr>
-          <w:rStyle w:val="CommentReference"/>
-        </w:rPr>
-        <w:commentReference w:id="4"/>
       </w:r>
     </w:p>
     <w:p>
@@ -400,18 +393,7 @@
         </w:numPr>
       </w:pPr>
       <w:r>
-        <w:t xml:space="preserve">If </w:t>
-      </w:r>
-      <w:commentRangeStart w:id="5"/>
-      <w:r>
-        <w:t>it’s too many pages to print students can always pull up a Google Doc of the instructions although this means they can’t tick off tasks as they go.</w:t>
-      </w:r>
-      <w:commentRangeEnd w:id="5"/>
-      <w:r>
-        <w:rPr>
-          <w:rStyle w:val="CommentReference"/>
-        </w:rPr>
-        <w:commentReference w:id="5"/>
+        <w:t>If it’s too many pages to print students can always pull up a Google Doc of the instructions although this means they can’t tick off tasks as they go.</w:t>
       </w:r>
     </w:p>
     <w:p>
@@ -422,24 +404,35 @@
           <w:numId w:val="3"/>
         </w:numPr>
       </w:pPr>
-      <w:commentRangeStart w:id="6"/>
-      <w:commentRangeStart w:id="7"/>
-      <w:r>
-        <w:t>Mentors should let students follow sheet and encourage them to solve problems on their own.</w:t>
-      </w:r>
-      <w:commentRangeEnd w:id="6"/>
-      <w:r>
-        <w:rPr>
-          <w:rStyle w:val="CommentReference"/>
-        </w:rPr>
-        <w:commentReference w:id="6"/>
-      </w:r>
-      <w:commentRangeEnd w:id="7"/>
-      <w:r>
-        <w:rPr>
-          <w:rStyle w:val="CommentReference"/>
-        </w:rPr>
-        <w:commentReference w:id="7"/>
+      <w:r>
+        <w:t xml:space="preserve">Mentors </w:t>
+      </w:r>
+      <w:r>
+        <w:t xml:space="preserve">should </w:t>
+      </w:r>
+      <w:r>
+        <w:t xml:space="preserve">encourage </w:t>
+      </w:r>
+      <w:r>
+        <w:t>students</w:t>
+      </w:r>
+      <w:r>
+        <w:t xml:space="preserve"> to solve problems on their own</w:t>
+      </w:r>
+      <w:r>
+        <w:t xml:space="preserve"> but </w:t>
+      </w:r>
+      <w:r>
+        <w:t xml:space="preserve">should also </w:t>
+      </w:r>
+      <w:r>
+        <w:t xml:space="preserve">provide support through hints and </w:t>
+      </w:r>
+      <w:r>
+        <w:t>point students in the right direction to finish the lesson in time</w:t>
+      </w:r>
+      <w:r>
+        <w:t>.</w:t>
       </w:r>
     </w:p>
     <w:p>
@@ -504,16 +497,11 @@
           <w:numId w:val="3"/>
         </w:numPr>
       </w:pPr>
-      <w:commentRangeStart w:id="8"/>
-      <w:r>
-        <w:t>Could be delivered in a pair programming style but this may be unsuitable depending on the environment (I’ve found that students are there to also learn how to type so having a driver and typist may not be a good idea)</w:t>
-      </w:r>
-      <w:commentRangeEnd w:id="8"/>
-      <w:r>
-        <w:rPr>
-          <w:rStyle w:val="CommentReference"/>
-        </w:rPr>
-        <w:commentReference w:id="8"/>
+      <w:r>
+        <w:t>Could be delivered in a pair programming style but this may be unsuitable depending on the environment</w:t>
+      </w:r>
+      <w:r>
+        <w:t>.</w:t>
       </w:r>
     </w:p>
     <w:p>
@@ -525,7 +513,6 @@
         </w:numPr>
       </w:pPr>
       <w:r>
-        <w:lastRenderedPageBreak/>
         <w:t xml:space="preserve">If presenting it may be useful to write comments in code, you could even encourage students to write comments as they </w:t>
       </w:r>
       <w:r>
@@ -541,7 +528,14 @@
         </w:numPr>
       </w:pPr>
       <w:r>
-        <w:t>If quizzing a student on a concept previously explained earlier in the session, try to wait some time before doing this rather than asking immediately after the explanation. (although you could optionally choose to do it then as well as later)</w:t>
+        <w:lastRenderedPageBreak/>
+        <w:t xml:space="preserve">If quizzing a student on a concept previously explained earlier in the session, try to wait </w:t>
+      </w:r>
+      <w:r>
+        <w:t>some time</w:t>
+      </w:r>
+      <w:r>
+        <w:t xml:space="preserve"> before doing this rather than asking immediately after the explanation. (although you could optionally choose to do it then as well as later)</w:t>
       </w:r>
     </w:p>
     <w:p>
@@ -552,13 +546,8 @@
           <w:numId w:val="3"/>
         </w:numPr>
       </w:pPr>
-      <w:commentRangeStart w:id="9"/>
-      <w:commentRangeStart w:id="10"/>
-      <w:r>
-        <w:t>This lesson could be delivered in a spaced repetition format if time allows it</w:t>
-      </w:r>
-      <w:r>
-        <w:t>.</w:t>
+      <w:r>
+        <w:t>Where possible encourage students to use common programming shortcuts</w:t>
       </w:r>
     </w:p>
     <w:p>
@@ -570,33 +559,15 @@
         </w:numPr>
       </w:pPr>
       <w:r>
-        <w:t>20 learning + 10 unrelated physical task + 20 min learning + 10 min unrelated physical task + 20 min learning + 10 min showing off what you’ve done! (1 ½ hours)</w:t>
-      </w:r>
-    </w:p>
-    <w:p>
-      <w:pPr>
-        <w:pStyle w:val="ListParagraph"/>
-        <w:numPr>
-          <w:ilvl w:val="1"/>
-          <w:numId w:val="3"/>
-        </w:numPr>
-      </w:pPr>
-      <w:r>
-        <w:t>Unrelated task could be….</w:t>
-      </w:r>
-      <w:commentRangeEnd w:id="9"/>
-      <w:r>
-        <w:rPr>
-          <w:rStyle w:val="CommentReference"/>
-        </w:rPr>
-        <w:commentReference w:id="9"/>
-      </w:r>
-      <w:commentRangeEnd w:id="10"/>
-      <w:r>
-        <w:rPr>
-          <w:rStyle w:val="CommentReference"/>
-        </w:rPr>
-        <w:commentReference w:id="10"/>
+        <w:t xml:space="preserve">copy/paste, tab, </w:t>
+      </w:r>
+      <w:proofErr w:type="spellStart"/>
+      <w:r>
+        <w:t>shift+tab</w:t>
+      </w:r>
+      <w:proofErr w:type="spellEnd"/>
+      <w:r>
+        <w:t>, commenting out blocks of code with ctrl+/</w:t>
       </w:r>
     </w:p>
     <w:p>
@@ -607,36 +578,29 @@
           <w:numId w:val="3"/>
         </w:numPr>
       </w:pPr>
-      <w:commentRangeStart w:id="11"/>
-      <w:r>
-        <w:t>Where possible encourage students to use common programming shortcuts</w:t>
-      </w:r>
-    </w:p>
-    <w:p>
-      <w:pPr>
-        <w:pStyle w:val="ListParagraph"/>
-        <w:numPr>
-          <w:ilvl w:val="1"/>
-          <w:numId w:val="3"/>
-        </w:numPr>
-      </w:pPr>
-      <w:r>
-        <w:t xml:space="preserve">copy/paste, tab, </w:t>
-      </w:r>
-      <w:proofErr w:type="spellStart"/>
-      <w:r>
-        <w:t>shift+tab</w:t>
-      </w:r>
-      <w:proofErr w:type="spellEnd"/>
-      <w:r>
-        <w:t>, commenting out blocks of code with ctrl+/</w:t>
-      </w:r>
-      <w:commentRangeEnd w:id="11"/>
-      <w:r>
-        <w:rPr>
-          <w:rStyle w:val="CommentReference"/>
-        </w:rPr>
-        <w:commentReference w:id="11"/>
+      <w:r>
+        <w:t xml:space="preserve">Analogies are </w:t>
+      </w:r>
+      <w:r>
+        <w:t>very</w:t>
+      </w:r>
+      <w:r>
+        <w:t xml:space="preserve"> useful when it comes to </w:t>
+      </w:r>
+      <w:r>
+        <w:t>explaining</w:t>
+      </w:r>
+      <w:r>
+        <w:t xml:space="preserve"> abstract programming </w:t>
+      </w:r>
+      <w:r>
+        <w:t>concepts but</w:t>
+      </w:r>
+      <w:r>
+        <w:t xml:space="preserve"> remember to </w:t>
+      </w:r>
+      <w:r>
+        <w:t>also highlight the differences between the analogy and the thing you are explaining.</w:t>
       </w:r>
     </w:p>
     <w:p>
@@ -647,25 +611,20 @@
           <w:numId w:val="3"/>
         </w:numPr>
       </w:pPr>
-      <w:commentRangeStart w:id="12"/>
-      <w:r>
-        <w:t xml:space="preserve">Analogies are super useful when it comes to explain abstract programming </w:t>
-      </w:r>
-      <w:r>
-        <w:t>concepts but</w:t>
-      </w:r>
-      <w:r>
-        <w:t xml:space="preserve"> remember to </w:t>
-      </w:r>
-      <w:r>
-        <w:t>also highlight the differences between the analogy and the thing you are explaining.</w:t>
-      </w:r>
-      <w:commentRangeEnd w:id="12"/>
-      <w:r>
-        <w:rPr>
-          <w:rStyle w:val="CommentReference"/>
-        </w:rPr>
-        <w:commentReference w:id="12"/>
+      <w:r>
+        <w:t xml:space="preserve">Students tend to skip explanations written in the tutorial sheets and focus only on the tasks, so </w:t>
+      </w:r>
+      <w:r>
+        <w:t>mentors need to provide</w:t>
+      </w:r>
+      <w:r>
+        <w:t xml:space="preserve"> </w:t>
+      </w:r>
+      <w:r>
+        <w:t>further explanations</w:t>
+      </w:r>
+      <w:r>
+        <w:t xml:space="preserve"> if they are especially important.</w:t>
       </w:r>
     </w:p>
     <w:p>
@@ -676,22 +635,20 @@
           <w:numId w:val="3"/>
         </w:numPr>
       </w:pPr>
-      <w:commentRangeStart w:id="13"/>
-      <w:r>
-        <w:t xml:space="preserve">Students tend to skip explanations written in the tutorial sheets and focus only on the tasks, so it is important for mentors to provide </w:t>
-      </w:r>
-      <w:r>
-        <w:t>further explanations</w:t>
-      </w:r>
-      <w:r>
-        <w:t xml:space="preserve"> if they are especially important.</w:t>
-      </w:r>
-      <w:commentRangeEnd w:id="13"/>
-      <w:r>
-        <w:rPr>
-          <w:rStyle w:val="CommentReference"/>
-        </w:rPr>
-        <w:commentReference w:id="13"/>
+      <w:r>
+        <w:t xml:space="preserve">Instructions include parts where students predict </w:t>
+      </w:r>
+      <w:r>
+        <w:t xml:space="preserve">the </w:t>
+      </w:r>
+      <w:r>
+        <w:t xml:space="preserve">outcome of code, mentors should facilitate this as </w:t>
+      </w:r>
+      <w:r>
+        <w:t>there is a chance that students will skip these tasks</w:t>
+      </w:r>
+      <w:r>
+        <w:t>.</w:t>
       </w:r>
     </w:p>
     <w:p>
@@ -702,36 +659,17 @@
           <w:numId w:val="3"/>
         </w:numPr>
       </w:pPr>
-      <w:commentRangeStart w:id="14"/>
-      <w:r>
-        <w:t>Instructions include parts where students predict outcome of code, mentors should facilitate this as it will most likely be skipped otherwise.</w:t>
-      </w:r>
-      <w:commentRangeEnd w:id="14"/>
-      <w:r>
-        <w:rPr>
-          <w:rStyle w:val="CommentReference"/>
-        </w:rPr>
-        <w:commentReference w:id="14"/>
-      </w:r>
-    </w:p>
-    <w:p>
-      <w:pPr>
-        <w:pStyle w:val="ListParagraph"/>
-        <w:numPr>
-          <w:ilvl w:val="0"/>
-          <w:numId w:val="3"/>
-        </w:numPr>
-      </w:pPr>
-      <w:commentRangeStart w:id="15"/>
-      <w:r>
-        <w:t>Assignment has some tasks without code snippets, use these to gauge how well students are absorbing lesson before the quiz at the end when there is still time to explain.</w:t>
-      </w:r>
-      <w:commentRangeEnd w:id="15"/>
-      <w:r>
-        <w:rPr>
-          <w:rStyle w:val="CommentReference"/>
-        </w:rPr>
-        <w:commentReference w:id="15"/>
+      <w:r>
+        <w:t>The assignment</w:t>
+      </w:r>
+      <w:r>
+        <w:t xml:space="preserve"> has some tasks without code snippets, use these to gauge how well students are absorbing </w:t>
+      </w:r>
+      <w:r>
+        <w:t xml:space="preserve">the </w:t>
+      </w:r>
+      <w:r>
+        <w:t>lesson before the quiz at the end when there is still time to explain.</w:t>
       </w:r>
     </w:p>
     <w:p>
@@ -998,44 +936,14 @@
         <w:rPr>
           <w:highlight w:val="yellow"/>
         </w:rPr>
-        <w:t xml:space="preserve">Students need to access the </w:t>
-      </w:r>
-      <w:commentRangeStart w:id="16"/>
-      <w:commentRangeStart w:id="17"/>
+        <w:t>Students need to access the Raspberry Pi Foundation Code Editor, ideally</w:t>
+      </w:r>
       <w:r>
         <w:rPr>
           <w:highlight w:val="yellow"/>
         </w:rPr>
-        <w:t xml:space="preserve">Raspberry Pi Foundation Code </w:t>
-      </w:r>
-      <w:commentRangeEnd w:id="16"/>
-      <w:r>
-        <w:rPr>
-          <w:rStyle w:val="CommentReference"/>
-        </w:rPr>
-        <w:commentReference w:id="16"/>
-      </w:r>
-      <w:commentRangeEnd w:id="17"/>
-      <w:r>
-        <w:rPr>
-          <w:rStyle w:val="CommentReference"/>
-        </w:rPr>
-        <w:commentReference w:id="17"/>
-      </w:r>
-      <w:r>
-        <w:rPr>
-          <w:highlight w:val="yellow"/>
-        </w:rPr>
-        <w:t xml:space="preserve">Editor, </w:t>
-      </w:r>
-      <w:proofErr w:type="gramStart"/>
-      <w:r>
-        <w:rPr>
-          <w:highlight w:val="yellow"/>
-        </w:rPr>
-        <w:t>ideally</w:t>
-      </w:r>
-      <w:proofErr w:type="gramEnd"/>
+        <w:t>,</w:t>
+      </w:r>
       <w:r>
         <w:rPr>
           <w:highlight w:val="yellow"/>
@@ -1084,7 +992,19 @@
         <w:rPr>
           <w:highlight w:val="yellow"/>
         </w:rPr>
-        <w:t xml:space="preserve"> instructors should copy and paste the finished code into their environments so they can see what the final product looks like</w:t>
+        <w:t xml:space="preserve"> instructors should copy and paste the finished</w:t>
+      </w:r>
+      <w:r>
+        <w:rPr>
+          <w:highlight w:val="yellow"/>
+        </w:rPr>
+        <w:t xml:space="preserve"> working</w:t>
+      </w:r>
+      <w:r>
+        <w:rPr>
+          <w:highlight w:val="yellow"/>
+        </w:rPr>
+        <w:t xml:space="preserve"> code into their environments so they can see what the final product looks like</w:t>
       </w:r>
     </w:p>
     <w:p>
@@ -1119,9 +1039,79 @@
         <w:t xml:space="preserve"> mentors should replace this with the skeleton code for the students to fill out themselves.</w:t>
       </w:r>
     </w:p>
-    <w:p/>
-    <w:p>
-      <w:pPr>
+    <w:p>
+      <w:pPr>
+        <w:rPr>
+          <w:sz w:val="24"/>
+          <w:szCs w:val="24"/>
+        </w:rPr>
+      </w:pPr>
+    </w:p>
+    <w:p>
+      <w:pPr>
+        <w:rPr>
+          <w:sz w:val="24"/>
+          <w:szCs w:val="24"/>
+        </w:rPr>
+      </w:pPr>
+    </w:p>
+    <w:p>
+      <w:pPr>
+        <w:rPr>
+          <w:sz w:val="24"/>
+          <w:szCs w:val="24"/>
+        </w:rPr>
+      </w:pPr>
+    </w:p>
+    <w:p>
+      <w:pPr>
+        <w:rPr>
+          <w:sz w:val="24"/>
+          <w:szCs w:val="24"/>
+        </w:rPr>
+      </w:pPr>
+    </w:p>
+    <w:p>
+      <w:pPr>
+        <w:rPr>
+          <w:sz w:val="24"/>
+          <w:szCs w:val="24"/>
+        </w:rPr>
+      </w:pPr>
+    </w:p>
+    <w:p>
+      <w:pPr>
+        <w:spacing w:after="0"/>
+        <w:rPr>
+          <w:b/>
+          <w:bCs/>
+          <w:sz w:val="28"/>
+          <w:szCs w:val="28"/>
+        </w:rPr>
+      </w:pPr>
+      <w:r>
+        <w:rPr>
+          <w:b/>
+          <w:bCs/>
+          <w:sz w:val="28"/>
+          <w:szCs w:val="28"/>
+        </w:rPr>
+        <w:lastRenderedPageBreak/>
+        <w:t>Teacher/leader</w:t>
+      </w:r>
+      <w:r>
+        <w:rPr>
+          <w:b/>
+          <w:bCs/>
+          <w:sz w:val="28"/>
+          <w:szCs w:val="28"/>
+        </w:rPr>
+        <w:t xml:space="preserve"> instructions:</w:t>
+      </w:r>
+    </w:p>
+    <w:p>
+      <w:pPr>
+        <w:spacing w:after="0"/>
         <w:rPr>
           <w:b/>
           <w:bCs/>
@@ -1136,23 +1126,24 @@
           <w:sz w:val="24"/>
           <w:szCs w:val="24"/>
         </w:rPr>
-        <w:lastRenderedPageBreak/>
-        <w:t>Teacher / leader instructions:</w:t>
-      </w:r>
-    </w:p>
-    <w:p>
-      <w:commentRangeStart w:id="18"/>
-      <w:r>
-        <w:t>[Before beginning session, let students see finished game, so they know what they are creating, ideally, we let them run it themselves]</w:t>
-      </w:r>
-      <w:commentRangeEnd w:id="18"/>
-      <w:r>
-        <w:rPr>
-          <w:rStyle w:val="CommentReference"/>
-          <w:sz w:val="14"/>
-          <w:szCs w:val="14"/>
-        </w:rPr>
-        <w:commentReference w:id="18"/>
+        <w:t>Note: for most teachers the student instructions will be sufficient, this just includes a very bare bones description of the tasks and includes some suggestions.</w:t>
+      </w:r>
+    </w:p>
+    <w:p>
+      <w:r>
+        <w:t xml:space="preserve">[Before beginning </w:t>
+      </w:r>
+      <w:r>
+        <w:t xml:space="preserve">the </w:t>
+      </w:r>
+      <w:r>
+        <w:t xml:space="preserve">session, let students see </w:t>
+      </w:r>
+      <w:r>
+        <w:t xml:space="preserve">the </w:t>
+      </w:r>
+      <w:r>
+        <w:t>finished game, so they know what they are creating, ideally, we let them run it themselves]</w:t>
       </w:r>
     </w:p>
     <w:p>
@@ -1214,9 +1205,15 @@
           <w:numId w:val="1"/>
         </w:numPr>
       </w:pPr>
+      <w:r>
+        <w:t xml:space="preserve">Optional </w:t>
+      </w:r>
       <w:proofErr w:type="gramStart"/>
       <w:r>
-        <w:t>Variables</w:t>
+        <w:t>v</w:t>
+      </w:r>
+      <w:r>
+        <w:t>ariables</w:t>
       </w:r>
       <w:proofErr w:type="gramEnd"/>
       <w:r>
@@ -1715,6 +1712,7 @@
       </w:pPr>
       <w:proofErr w:type="spellStart"/>
       <w:r>
+        <w:lastRenderedPageBreak/>
         <w:t>player_height</w:t>
       </w:r>
       <w:proofErr w:type="spellEnd"/>
@@ -1750,7 +1748,6 @@
       <w:proofErr w:type="spellStart"/>
       <w:proofErr w:type="gramStart"/>
       <w:r>
-        <w:lastRenderedPageBreak/>
         <w:t>rect</w:t>
       </w:r>
       <w:proofErr w:type="spellEnd"/>
@@ -2255,126 +2252,73 @@
           <w:ilvl w:val="1"/>
           <w:numId w:val="1"/>
         </w:numPr>
+      </w:pPr>
+      <w:r>
+        <w:t xml:space="preserve">add “elif </w:t>
+      </w:r>
+      <w:proofErr w:type="spellStart"/>
+      <w:r>
+        <w:t>contact_colour</w:t>
+      </w:r>
+      <w:proofErr w:type="spellEnd"/>
+      <w:r>
+        <w:t xml:space="preserve"> == </w:t>
+      </w:r>
+      <w:proofErr w:type="gramStart"/>
+      <w:r>
+        <w:t>Color(</w:t>
+      </w:r>
+      <w:proofErr w:type="gramEnd"/>
+      <w:r>
+        <w:t>255,0,0).hex:”</w:t>
+      </w:r>
+    </w:p>
+    <w:p>
+      <w:pPr>
+        <w:pStyle w:val="ListParagraph"/>
+        <w:numPr>
+          <w:ilvl w:val="2"/>
+          <w:numId w:val="1"/>
+        </w:numPr>
+      </w:pPr>
+      <w:r>
+        <w:t>inside this write “#</w:t>
+      </w:r>
+      <w:r>
+        <w:t xml:space="preserve"> </w:t>
+      </w:r>
+      <w:r>
+        <w:t>dead</w:t>
+      </w:r>
+      <w:r>
+        <w:t>!</w:t>
+      </w:r>
+      <w:r>
+        <w:t>”</w:t>
+      </w:r>
+    </w:p>
+    <w:p>
+      <w:pPr>
+        <w:pStyle w:val="ListParagraph"/>
+        <w:numPr>
+          <w:ilvl w:val="2"/>
+          <w:numId w:val="1"/>
+        </w:numPr>
         <w:rPr>
           <w:color w:val="FF0000"/>
         </w:rPr>
       </w:pPr>
-      <w:commentRangeStart w:id="19"/>
-      <w:r>
-        <w:rPr>
-          <w:color w:val="FF0000"/>
-        </w:rPr>
-        <w:t xml:space="preserve">add “elif </w:t>
-      </w:r>
-      <w:proofErr w:type="spellStart"/>
-      <w:r>
-        <w:rPr>
-          <w:color w:val="FF0000"/>
-        </w:rPr>
-        <w:t>contact_colour</w:t>
-      </w:r>
-      <w:proofErr w:type="spellEnd"/>
-      <w:r>
-        <w:rPr>
-          <w:color w:val="FF0000"/>
-        </w:rPr>
-        <w:t xml:space="preserve"> == </w:t>
+      <w:r>
+        <w:t>and “</w:t>
       </w:r>
       <w:proofErr w:type="gramStart"/>
       <w:r>
-        <w:rPr>
-          <w:color w:val="FF0000"/>
-        </w:rPr>
-        <w:t>Color(</w:t>
+        <w:t>print(</w:t>
       </w:r>
       <w:proofErr w:type="gramEnd"/>
       <w:r>
-        <w:rPr>
-          <w:color w:val="FF0000"/>
-        </w:rPr>
-        <w:t>255,0,0).hex:”</w:t>
-      </w:r>
-    </w:p>
-    <w:p>
-      <w:pPr>
-        <w:pStyle w:val="ListParagraph"/>
-        <w:numPr>
-          <w:ilvl w:val="2"/>
-          <w:numId w:val="1"/>
-        </w:numPr>
-        <w:rPr>
-          <w:color w:val="FF0000"/>
-        </w:rPr>
-      </w:pPr>
-      <w:r>
-        <w:rPr>
-          <w:color w:val="FF0000"/>
-        </w:rPr>
-        <w:t>inside this write “#</w:t>
-      </w:r>
-      <w:r>
-        <w:rPr>
-          <w:color w:val="FF0000"/>
-        </w:rPr>
-        <w:t xml:space="preserve"> </w:t>
-      </w:r>
-      <w:r>
-        <w:rPr>
-          <w:color w:val="FF0000"/>
-        </w:rPr>
-        <w:t>dead</w:t>
-      </w:r>
-      <w:r>
-        <w:rPr>
-          <w:color w:val="FF0000"/>
-        </w:rPr>
-        <w:t>!</w:t>
-      </w:r>
-      <w:r>
-        <w:rPr>
-          <w:color w:val="FF0000"/>
-        </w:rPr>
-        <w:t>”</w:t>
-      </w:r>
-    </w:p>
-    <w:p>
-      <w:pPr>
-        <w:pStyle w:val="ListParagraph"/>
-        <w:numPr>
-          <w:ilvl w:val="2"/>
-          <w:numId w:val="1"/>
-        </w:numPr>
-        <w:rPr>
-          <w:color w:val="FF0000"/>
-        </w:rPr>
-      </w:pPr>
-      <w:r>
-        <w:rPr>
-          <w:color w:val="FF0000"/>
-        </w:rPr>
-        <w:t>and “</w:t>
-      </w:r>
-      <w:proofErr w:type="gramStart"/>
-      <w:r>
-        <w:rPr>
-          <w:color w:val="FF0000"/>
-        </w:rPr>
-        <w:t>print(</w:t>
-      </w:r>
-      <w:proofErr w:type="gramEnd"/>
-      <w:r>
-        <w:rPr>
-          <w:color w:val="FF0000"/>
-        </w:rPr>
         <w:t>“you fell in lava, game over!”)</w:t>
       </w:r>
-      <w:commentRangeEnd w:id="19"/>
-      <w:r>
-        <w:rPr>
-          <w:rStyle w:val="CommentReference"/>
-        </w:rPr>
-        <w:commentReference w:id="19"/>
-      </w:r>
     </w:p>
     <w:p>
       <w:pPr>
@@ -2400,6 +2344,7 @@
         </w:numPr>
       </w:pPr>
       <w:r>
+        <w:lastRenderedPageBreak/>
         <w:t>run and test.</w:t>
       </w:r>
     </w:p>
@@ -2683,7 +2628,6 @@
           <w:numId w:val="1"/>
         </w:numPr>
       </w:pPr>
-      <w:commentRangeStart w:id="20"/>
       <w:proofErr w:type="spellStart"/>
       <w:r>
         <w:t>jump_distance</w:t>
@@ -2738,13 +2682,6 @@
       <w:r>
         <w:t xml:space="preserve"> = 0</w:t>
       </w:r>
-      <w:commentRangeEnd w:id="20"/>
-      <w:r>
-        <w:rPr>
-          <w:rStyle w:val="CommentReference"/>
-        </w:rPr>
-        <w:commentReference w:id="20"/>
-      </w:r>
     </w:p>
     <w:p>
       <w:pPr>
@@ -2812,39 +2749,6 @@
       <w:r>
         <w:t>– 1 from jumps left as in python we start counting from 0</w:t>
       </w:r>
-    </w:p>
-    <w:p>
-      <w:pPr>
-        <w:pStyle w:val="ListParagraph"/>
-        <w:numPr>
-          <w:ilvl w:val="2"/>
-          <w:numId w:val="1"/>
-        </w:numPr>
-      </w:pPr>
-      <w:r>
-        <w:t xml:space="preserve">you will also need to add </w:t>
-      </w:r>
-      <w:proofErr w:type="spellStart"/>
-      <w:r>
-        <w:t>jump_distance</w:t>
-      </w:r>
-      <w:proofErr w:type="spellEnd"/>
-      <w:r>
-        <w:t xml:space="preserve">, and </w:t>
-      </w:r>
-      <w:proofErr w:type="spellStart"/>
-      <w:r>
-        <w:t>jumps_left</w:t>
-      </w:r>
-      <w:proofErr w:type="spellEnd"/>
-      <w:r>
-        <w:t xml:space="preserve"> to global </w:t>
-      </w:r>
-      <w:proofErr w:type="gramStart"/>
-      <w:r>
-        <w:t>vars</w:t>
-      </w:r>
-      <w:proofErr w:type="gramEnd"/>
     </w:p>
     <w:p>
       <w:pPr>
@@ -3116,6 +3020,7 @@
         </w:numPr>
       </w:pPr>
       <w:r>
+        <w:lastRenderedPageBreak/>
         <w:t>else:</w:t>
       </w:r>
     </w:p>
@@ -3128,7 +3033,6 @@
         </w:numPr>
       </w:pPr>
       <w:r>
-        <w:lastRenderedPageBreak/>
         <w:t xml:space="preserve">if </w:t>
       </w:r>
       <w:proofErr w:type="spellStart"/>
@@ -3200,6 +3104,12 @@
       <w:r>
         <w:t>.</w:t>
       </w:r>
+    </w:p>
+    <w:p>
+      <w:pPr>
+        <w:pStyle w:val="ListParagraph"/>
+        <w:ind w:left="3600"/>
+      </w:pPr>
     </w:p>
     <w:p>
       <w:pPr>
@@ -3496,7 +3406,6 @@
           <w:numId w:val="1"/>
         </w:numPr>
       </w:pPr>
-      <w:commentRangeStart w:id="21"/>
       <w:proofErr w:type="spellStart"/>
       <w:r>
         <w:t>text_</w:t>
@@ -3554,13 +3463,6 @@
       <w:proofErr w:type="gramEnd"/>
       <w:r>
         <w:t>“you WIN!”, width/2, height/2)</w:t>
-      </w:r>
-      <w:commentRangeEnd w:id="21"/>
-      <w:r>
-        <w:rPr>
-          <w:rStyle w:val="CommentReference"/>
-        </w:rPr>
-        <w:commentReference w:id="21"/>
       </w:r>
     </w:p>
     <w:p>
@@ -3814,7 +3716,6 @@
           <w:numId w:val="1"/>
         </w:numPr>
       </w:pPr>
-      <w:commentRangeStart w:id="22"/>
       <w:r>
         <w:rPr>
           <w:b/>
@@ -3822,13 +3723,6 @@
         </w:rPr>
         <w:t>QUIZ</w:t>
       </w:r>
-      <w:commentRangeEnd w:id="22"/>
-      <w:r>
-        <w:rPr>
-          <w:rStyle w:val="CommentReference"/>
-        </w:rPr>
-        <w:commentReference w:id="22"/>
-      </w:r>
       <w:r>
         <w:t>!</w:t>
       </w:r>
@@ -3910,6 +3804,7 @@
         </w:numPr>
       </w:pPr>
       <w:r>
+        <w:lastRenderedPageBreak/>
         <w:t>G</w:t>
       </w:r>
       <w:r>
@@ -3940,7 +3835,6 @@
         </w:numPr>
       </w:pPr>
       <w:r>
-        <w:lastRenderedPageBreak/>
         <w:t>Global variables vs. local variables</w:t>
       </w:r>
       <w:r>
@@ -3981,41 +3875,7 @@
           <w:sz w:val="28"/>
           <w:szCs w:val="28"/>
         </w:rPr>
-        <w:t xml:space="preserve">Lesson </w:t>
-      </w:r>
-      <w:commentRangeStart w:id="23"/>
-      <w:commentRangeStart w:id="24"/>
-      <w:r>
-        <w:rPr>
-          <w:b/>
-          <w:bCs/>
-          <w:sz w:val="28"/>
-          <w:szCs w:val="28"/>
-        </w:rPr>
-        <w:t xml:space="preserve">2 </w:t>
-      </w:r>
-      <w:commentRangeEnd w:id="23"/>
-      <w:r>
-        <w:rPr>
-          <w:rStyle w:val="CommentReference"/>
-        </w:rPr>
-        <w:commentReference w:id="23"/>
-      </w:r>
-      <w:commentRangeEnd w:id="24"/>
-      <w:r>
-        <w:rPr>
-          <w:rStyle w:val="CommentReference"/>
-        </w:rPr>
-        <w:commentReference w:id="24"/>
-      </w:r>
-      <w:r>
-        <w:rPr>
-          <w:b/>
-          <w:bCs/>
-          <w:sz w:val="28"/>
-          <w:szCs w:val="28"/>
-        </w:rPr>
-        <w:t>plan</w:t>
+        <w:t>Lesson 2 plan</w:t>
       </w:r>
       <w:r>
         <w:rPr>
@@ -4112,501 +3972,6 @@
     </w:sectPr>
   </w:body>
 </w:document>
-</file>
-
-<file path=word/comments.xml><?xml version="1.0" encoding="utf-8"?>
-<w:comments xmlns:wpc="http://schemas.microsoft.com/office/word/2010/wordprocessingCanvas" xmlns:cx="http://schemas.microsoft.com/office/drawing/2014/chartex" xmlns:cx1="http://schemas.microsoft.com/office/drawing/2015/9/8/chartex" xmlns:cx2="http://schemas.microsoft.com/office/drawing/2015/10/21/chartex" xmlns:cx3="http://schemas.microsoft.com/office/drawing/2016/5/9/chartex" xmlns:cx4="http://schemas.microsoft.com/office/drawing/2016/5/10/chartex" xmlns:cx5="http://schemas.microsoft.com/office/drawing/2016/5/11/chartex" xmlns:cx6="http://schemas.microsoft.com/office/drawing/2016/5/12/chartex" xmlns:cx7="http://schemas.microsoft.com/office/drawing/2016/5/13/chartex" xmlns:cx8="http://schemas.microsoft.com/office/drawing/2016/5/14/chartex" xmlns:mc="http://schemas.openxmlformats.org/markup-compatibility/2006" xmlns:aink="http://schemas.microsoft.com/office/drawing/2016/ink" xmlns:am3d="http://schemas.microsoft.com/office/drawing/2017/model3d" xmlns:o="urn:schemas-microsoft-com:office:office" xmlns:oel="http://schemas.microsoft.com/office/2019/extlst" xmlns:r="http://schemas.openxmlformats.org/officeDocument/2006/relationships" xmlns:m="http://schemas.openxmlformats.org/officeDocument/2006/math" xmlns:v="urn:schemas-microsoft-com:vml" xmlns:wp14="http://schemas.microsoft.com/office/word/2010/wordprocessingDrawing" xmlns:wp="http://schemas.openxmlformats.org/drawingml/2006/wordprocessingDrawing" xmlns:w10="urn:schemas-microsoft-com:office:word" xmlns:w="http://schemas.openxmlformats.org/wordprocessingml/2006/main" xmlns:w14="http://schemas.microsoft.com/office/word/2010/wordml" xmlns:w15="http://schemas.microsoft.com/office/word/2012/wordml" xmlns:w16cex="http://schemas.microsoft.com/office/word/2018/wordml/cex" xmlns:w16cid="http://schemas.microsoft.com/office/word/2016/wordml/cid" xmlns:w16="http://schemas.microsoft.com/office/word/2018/wordml" xmlns:w16sdtdh="http://schemas.microsoft.com/office/word/2020/wordml/sdtdatahash" xmlns:w16se="http://schemas.microsoft.com/office/word/2015/wordml/symex" xmlns:wpg="http://schemas.microsoft.com/office/word/2010/wordprocessingGroup" xmlns:wpi="http://schemas.microsoft.com/office/word/2010/wordprocessingInk" xmlns:wne="http://schemas.microsoft.com/office/word/2006/wordml" xmlns:wps="http://schemas.microsoft.com/office/word/2010/wordprocessingShape" mc:Ignorable="w14 w15 w16se w16cid w16 w16cex w16sdtdh wp14">
-  <w:comment w:id="0" w:author="Andrew Ellison" w:date="2023-12-04T17:55:00Z" w:initials="AE">
-    <w:p>
-      <w:pPr>
-        <w:pStyle w:val="CommentText"/>
-      </w:pPr>
-      <w:r>
-        <w:rPr>
-          <w:rStyle w:val="CommentReference"/>
-        </w:rPr>
-        <w:annotationRef/>
-      </w:r>
-      <w:r>
-        <w:t>Could justify this in report, I've seen younger people do as-hard assignments in the same time, but I reckon lecturers will have a hard time believing...</w:t>
-      </w:r>
-    </w:p>
-  </w:comment>
-  <w:comment w:id="1" w:author="Andrew Ellison" w:date="2023-12-04T17:56:00Z" w:initials="AE">
-    <w:p>
-      <w:pPr>
-        <w:pStyle w:val="CommentText"/>
-      </w:pPr>
-      <w:r>
-        <w:rPr>
-          <w:rStyle w:val="CommentReference"/>
-        </w:rPr>
-        <w:annotationRef/>
-      </w:r>
-      <w:r>
-        <w:t>Could also mention that maybe although they can complete they may not necessarily get the same learning out of the assignment...</w:t>
-      </w:r>
-    </w:p>
-  </w:comment>
-  <w:comment w:id="2" w:author="Andrew Ellison" w:date="2023-12-04T18:41:00Z" w:initials="AE">
-    <w:p>
-      <w:pPr>
-        <w:pStyle w:val="CommentText"/>
-      </w:pPr>
-      <w:r>
-        <w:rPr>
-          <w:rStyle w:val="CommentReference"/>
-        </w:rPr>
-        <w:annotationRef/>
-      </w:r>
-      <w:r>
-        <w:t>Accessibility.</w:t>
-      </w:r>
-    </w:p>
-  </w:comment>
-  <w:comment w:id="3" w:author="Andrew Ellison" w:date="2023-11-29T16:45:00Z" w:initials="AE">
-    <w:p>
-      <w:pPr>
-        <w:pStyle w:val="CommentText"/>
-      </w:pPr>
-      <w:r>
-        <w:rPr>
-          <w:rStyle w:val="CommentReference"/>
-        </w:rPr>
-        <w:annotationRef/>
-      </w:r>
-      <w:r>
-        <w:t>Need to justify this in report -&gt; is handing our sheets guided learning? I'm not sure...</w:t>
-      </w:r>
-    </w:p>
-  </w:comment>
-  <w:comment w:id="4" w:author="Andrew Ellison" w:date="2023-12-04T17:51:00Z" w:initials="AE">
-    <w:p>
-      <w:pPr>
-        <w:pStyle w:val="CommentText"/>
-      </w:pPr>
-      <w:r>
-        <w:rPr>
-          <w:rStyle w:val="CommentReference"/>
-        </w:rPr>
-        <w:annotationRef/>
-      </w:r>
-      <w:r>
-        <w:t>Also make sure to highlight in report that this is meant to be used in collaboration with active mentors who can provide explanations, offer encouragement and challenge students.</w:t>
-      </w:r>
-    </w:p>
-  </w:comment>
-  <w:comment w:id="5" w:author="Andrew Ellison" w:date="2023-12-04T18:38:00Z" w:initials="AE">
-    <w:p>
-      <w:pPr>
-        <w:pStyle w:val="CommentText"/>
-      </w:pPr>
-      <w:r>
-        <w:rPr>
-          <w:rStyle w:val="CommentReference"/>
-        </w:rPr>
-        <w:annotationRef/>
-      </w:r>
-      <w:r>
-        <w:t>Accessibilty.</w:t>
-      </w:r>
-    </w:p>
-  </w:comment>
-  <w:comment w:id="6" w:author="Andrew Ellison" w:date="2023-12-04T17:47:00Z" w:initials="AE">
-    <w:p>
-      <w:pPr>
-        <w:pStyle w:val="CommentText"/>
-      </w:pPr>
-      <w:r>
-        <w:rPr>
-          <w:rStyle w:val="CommentReference"/>
-        </w:rPr>
-        <w:annotationRef/>
-      </w:r>
-      <w:r>
-        <w:t>Possible guided discovery, not really though?</w:t>
-      </w:r>
-    </w:p>
-  </w:comment>
-  <w:comment w:id="7" w:author="Andrew Ellison" w:date="2023-12-04T17:52:00Z" w:initials="AE">
-    <w:p>
-      <w:pPr>
-        <w:pStyle w:val="CommentText"/>
-      </w:pPr>
-      <w:r>
-        <w:rPr>
-          <w:rStyle w:val="CommentReference"/>
-        </w:rPr>
-        <w:annotationRef/>
-      </w:r>
-      <w:r>
-        <w:t>Perhaps I could mention that it takes some inspiration from but is not totally true to guided disccovery.</w:t>
-      </w:r>
-    </w:p>
-  </w:comment>
-  <w:comment w:id="8" w:author="Andrew Ellison" w:date="2023-12-04T17:42:00Z" w:initials="AE">
-    <w:p>
-      <w:pPr>
-        <w:pStyle w:val="CommentText"/>
-      </w:pPr>
-      <w:r>
-        <w:rPr>
-          <w:rStyle w:val="CommentReference"/>
-        </w:rPr>
-        <w:annotationRef/>
-      </w:r>
-      <w:r>
-        <w:t>A draw back for paired programming for younger learners. Could ref POGIL here...</w:t>
-      </w:r>
-    </w:p>
-  </w:comment>
-  <w:comment w:id="9" w:author="Andrew Ellison" w:date="2023-11-30T10:07:00Z" w:initials="AE">
-    <w:p>
-      <w:pPr>
-        <w:pStyle w:val="CommentText"/>
-      </w:pPr>
-      <w:r>
-        <w:rPr>
-          <w:rStyle w:val="CommentReference"/>
-        </w:rPr>
-        <w:annotationRef/>
-      </w:r>
-      <w:r>
-        <w:t>I don't think it can actually...</w:t>
-      </w:r>
-    </w:p>
-  </w:comment>
-  <w:comment w:id="10" w:author="Andrew Ellison" w:date="2023-12-04T17:40:00Z" w:initials="AE">
-    <w:p>
-      <w:pPr>
-        <w:pStyle w:val="CommentText"/>
-      </w:pPr>
-      <w:r>
-        <w:rPr>
-          <w:rStyle w:val="CommentReference"/>
-        </w:rPr>
-        <w:annotationRef/>
-      </w:r>
-      <w:r>
-        <w:t>Would need to be 2 hours I reckon...</w:t>
-      </w:r>
-    </w:p>
-  </w:comment>
-  <w:comment w:id="11" w:author="Andrew Ellison" w:date="2023-12-04T17:40:00Z" w:initials="AE">
-    <w:p>
-      <w:pPr>
-        <w:pStyle w:val="CommentText"/>
-      </w:pPr>
-      <w:r>
-        <w:rPr>
-          <w:rStyle w:val="CommentReference"/>
-        </w:rPr>
-        <w:annotationRef/>
-      </w:r>
-      <w:r>
-        <w:t>More true to real life...</w:t>
-      </w:r>
-    </w:p>
-  </w:comment>
-  <w:comment w:id="12" w:author="Andrew Ellison" w:date="2023-12-04T17:41:00Z" w:initials="AE">
-    <w:p>
-      <w:pPr>
-        <w:pStyle w:val="CommentText"/>
-      </w:pPr>
-      <w:r>
-        <w:rPr>
-          <w:rStyle w:val="CommentReference"/>
-        </w:rPr>
-        <w:annotationRef/>
-      </w:r>
-      <w:r>
-        <w:t>Semantic curve</w:t>
-      </w:r>
-    </w:p>
-  </w:comment>
-  <w:comment w:id="13" w:author="Andrew Ellison" w:date="2023-12-04T17:41:00Z" w:initials="AE">
-    <w:p>
-      <w:pPr>
-        <w:pStyle w:val="CommentText"/>
-      </w:pPr>
-      <w:r>
-        <w:rPr>
-          <w:rStyle w:val="CommentReference"/>
-        </w:rPr>
-        <w:annotationRef/>
-      </w:r>
-      <w:r>
-        <w:t>Some people process spoken info better? There's probs some ref to be made here...</w:t>
-      </w:r>
-    </w:p>
-  </w:comment>
-  <w:comment w:id="14" w:author="Andrew Ellison" w:date="2023-12-04T17:45:00Z" w:initials="AE">
-    <w:p>
-      <w:pPr>
-        <w:pStyle w:val="CommentText"/>
-      </w:pPr>
-      <w:r>
-        <w:rPr>
-          <w:rStyle w:val="CommentReference"/>
-        </w:rPr>
-        <w:annotationRef/>
-      </w:r>
-      <w:r>
-        <w:t>Assignment takes some inspo from PRIMM but is more Use-Modify-Create</w:t>
-      </w:r>
-    </w:p>
-  </w:comment>
-  <w:comment w:id="15" w:author="Andrew Ellison" w:date="2023-12-04T17:47:00Z" w:initials="AE">
-    <w:p>
-      <w:pPr>
-        <w:pStyle w:val="CommentText"/>
-      </w:pPr>
-      <w:r>
-        <w:rPr>
-          <w:rStyle w:val="CommentReference"/>
-        </w:rPr>
-        <w:annotationRef/>
-      </w:r>
-      <w:r>
-        <w:t>I forget the name of this, but I think it was referenced in the chapters read about objectivism...</w:t>
-      </w:r>
-    </w:p>
-  </w:comment>
-  <w:comment w:id="16" w:author="Andrew Ellison" w:date="2023-12-04T18:39:00Z" w:initials="AE">
-    <w:p>
-      <w:pPr>
-        <w:pStyle w:val="CommentText"/>
-      </w:pPr>
-      <w:r>
-        <w:rPr>
-          <w:rStyle w:val="CommentReference"/>
-        </w:rPr>
-        <w:annotationRef/>
-      </w:r>
-      <w:r>
-        <w:t>This means they don't need to install python which can be a pain...</w:t>
-      </w:r>
-    </w:p>
-  </w:comment>
-  <w:comment w:id="17" w:author="Andrew Ellison" w:date="2023-12-04T18:39:00Z" w:initials="AE">
-    <w:p>
-      <w:pPr>
-        <w:pStyle w:val="CommentText"/>
-      </w:pPr>
-      <w:r>
-        <w:rPr>
-          <w:rStyle w:val="CommentReference"/>
-        </w:rPr>
-        <w:annotationRef/>
-      </w:r>
-      <w:r>
-        <w:t>Accessibility?</w:t>
-      </w:r>
-    </w:p>
-  </w:comment>
-  <w:comment w:id="18" w:author="Andrew Ellison" w:date="2023-11-29T16:57:00Z" w:initials="AE">
-    <w:p>
-      <w:pPr>
-        <w:pStyle w:val="CommentText"/>
-      </w:pPr>
-      <w:r>
-        <w:rPr>
-          <w:rStyle w:val="CommentReference"/>
-        </w:rPr>
-        <w:annotationRef/>
-      </w:r>
-      <w:r>
-        <w:t>This is good for engagement, theres some theory about it I think</w:t>
-      </w:r>
-    </w:p>
-  </w:comment>
-  <w:comment w:id="19" w:author="Andrew Ellison" w:date="2023-11-30T08:18:00Z" w:initials="AE">
-    <w:p>
-      <w:pPr>
-        <w:pStyle w:val="CommentText"/>
-      </w:pPr>
-      <w:r>
-        <w:rPr>
-          <w:rStyle w:val="CommentReference"/>
-        </w:rPr>
-        <w:annotationRef/>
-      </w:r>
-      <w:r>
-        <w:t>Might move this into the win condition section</w:t>
-      </w:r>
-    </w:p>
-  </w:comment>
-  <w:comment w:id="20" w:author="Andrew Ellison" w:date="2023-12-04T17:36:00Z" w:initials="AE">
-    <w:p>
-      <w:pPr>
-        <w:pStyle w:val="CommentText"/>
-      </w:pPr>
-      <w:r>
-        <w:rPr>
-          <w:rStyle w:val="CommentReference"/>
-        </w:rPr>
-        <w:annotationRef/>
-      </w:r>
-      <w:r>
-        <w:t>Outdated, should take inputs in the global vars areas for jump distance and jumps left</w:t>
-      </w:r>
-    </w:p>
-  </w:comment>
-  <w:comment w:id="21" w:author="Andrew Ellison" w:date="2023-11-30T08:24:00Z" w:initials="AE">
-    <w:p>
-      <w:pPr>
-        <w:pStyle w:val="CommentText"/>
-      </w:pPr>
-      <w:r>
-        <w:rPr>
-          <w:rStyle w:val="CommentReference"/>
-        </w:rPr>
-        <w:annotationRef/>
-      </w:r>
-      <w:r>
-        <w:t>Could make this optional</w:t>
-      </w:r>
-    </w:p>
-  </w:comment>
-  <w:comment w:id="22" w:author="Andrew Ellison" w:date="2023-12-04T17:53:00Z" w:initials="AE">
-    <w:p>
-      <w:pPr>
-        <w:pStyle w:val="CommentText"/>
-      </w:pPr>
-      <w:r>
-        <w:rPr>
-          <w:rStyle w:val="CommentReference"/>
-        </w:rPr>
-        <w:annotationRef/>
-      </w:r>
-      <w:r>
-        <w:t>Objectivism *_*</w:t>
-      </w:r>
-    </w:p>
-  </w:comment>
-  <w:comment w:id="23" w:author="Andrew Ellison" w:date="2023-12-04T17:54:00Z" w:initials="AE">
-    <w:p>
-      <w:pPr>
-        <w:pStyle w:val="CommentText"/>
-      </w:pPr>
-      <w:r>
-        <w:rPr>
-          <w:rStyle w:val="CommentReference"/>
-        </w:rPr>
-        <w:annotationRef/>
-      </w:r>
-      <w:r>
-        <w:t>Contructivism</w:t>
-      </w:r>
-    </w:p>
-  </w:comment>
-  <w:comment w:id="24" w:author="Andrew Ellison" w:date="2023-12-04T17:54:00Z" w:initials="AE">
-    <w:p>
-      <w:pPr>
-        <w:pStyle w:val="CommentText"/>
-      </w:pPr>
-      <w:r>
-        <w:rPr>
-          <w:rStyle w:val="CommentReference"/>
-        </w:rPr>
-        <w:annotationRef/>
-      </w:r>
-      <w:r>
-        <w:t>I think anyway, need to verify</w:t>
-      </w:r>
-    </w:p>
-  </w:comment>
-</w:comments>
-</file>
-
-<file path=word/commentsExtended.xml><?xml version="1.0" encoding="utf-8"?>
-<w15:commentsEx xmlns:wpc="http://schemas.microsoft.com/office/word/2010/wordprocessingCanvas" xmlns:cx="http://schemas.microsoft.com/office/drawing/2014/chartex" xmlns:cx1="http://schemas.microsoft.com/office/drawing/2015/9/8/chartex" xmlns:cx2="http://schemas.microsoft.com/office/drawing/2015/10/21/chartex" xmlns:cx3="http://schemas.microsoft.com/office/drawing/2016/5/9/chartex" xmlns:cx4="http://schemas.microsoft.com/office/drawing/2016/5/10/chartex" xmlns:cx5="http://schemas.microsoft.com/office/drawing/2016/5/11/chartex" xmlns:cx6="http://schemas.microsoft.com/office/drawing/2016/5/12/chartex" xmlns:cx7="http://schemas.microsoft.com/office/drawing/2016/5/13/chartex" xmlns:cx8="http://schemas.microsoft.com/office/drawing/2016/5/14/chartex" xmlns:mc="http://schemas.openxmlformats.org/markup-compatibility/2006" xmlns:aink="http://schemas.microsoft.com/office/drawing/2016/ink" xmlns:am3d="http://schemas.microsoft.com/office/drawing/2017/model3d" xmlns:o="urn:schemas-microsoft-com:office:office" xmlns:oel="http://schemas.microsoft.com/office/2019/extlst" xmlns:r="http://schemas.openxmlformats.org/officeDocument/2006/relationships" xmlns:m="http://schemas.openxmlformats.org/officeDocument/2006/math" xmlns:v="urn:schemas-microsoft-com:vml" xmlns:wp14="http://schemas.microsoft.com/office/word/2010/wordprocessingDrawing" xmlns:wp="http://schemas.openxmlformats.org/drawingml/2006/wordprocessingDrawing" xmlns:w10="urn:schemas-microsoft-com:office:word" xmlns:w="http://schemas.openxmlformats.org/wordprocessingml/2006/main" xmlns:w14="http://schemas.microsoft.com/office/word/2010/wordml" xmlns:w15="http://schemas.microsoft.com/office/word/2012/wordml" xmlns:w16cex="http://schemas.microsoft.com/office/word/2018/wordml/cex" xmlns:w16cid="http://schemas.microsoft.com/office/word/2016/wordml/cid" xmlns:w16="http://schemas.microsoft.com/office/word/2018/wordml" xmlns:w16sdtdh="http://schemas.microsoft.com/office/word/2020/wordml/sdtdatahash" xmlns:w16se="http://schemas.microsoft.com/office/word/2015/wordml/symex" xmlns:wpg="http://schemas.microsoft.com/office/word/2010/wordprocessingGroup" xmlns:wpi="http://schemas.microsoft.com/office/word/2010/wordprocessingInk" xmlns:wne="http://schemas.microsoft.com/office/word/2006/wordml" xmlns:wps="http://schemas.microsoft.com/office/word/2010/wordprocessingShape" mc:Ignorable="w14 w15 w16se w16cid w16 w16cex w16sdtdh wp14">
-  <w15:commentEx w15:paraId="2E230862" w15:done="0"/>
-  <w15:commentEx w15:paraId="06FCD89C" w15:paraIdParent="2E230862" w15:done="0"/>
-  <w15:commentEx w15:paraId="4273F428" w15:done="0"/>
-  <w15:commentEx w15:paraId="58DAA4D4" w15:done="0"/>
-  <w15:commentEx w15:paraId="37102865" w15:paraIdParent="58DAA4D4" w15:done="0"/>
-  <w15:commentEx w15:paraId="36778146" w15:done="0"/>
-  <w15:commentEx w15:paraId="43F9C369" w15:done="0"/>
-  <w15:commentEx w15:paraId="78CAE8E2" w15:paraIdParent="43F9C369" w15:done="0"/>
-  <w15:commentEx w15:paraId="2B01FD32" w15:done="0"/>
-  <w15:commentEx w15:paraId="19803A6E" w15:done="0"/>
-  <w15:commentEx w15:paraId="03D00082" w15:paraIdParent="19803A6E" w15:done="0"/>
-  <w15:commentEx w15:paraId="1AD75119" w15:done="0"/>
-  <w15:commentEx w15:paraId="2ECB78F5" w15:done="0"/>
-  <w15:commentEx w15:paraId="2A66CD2C" w15:done="0"/>
-  <w15:commentEx w15:paraId="64F63F0A" w15:done="0"/>
-  <w15:commentEx w15:paraId="3ECF8E83" w15:done="0"/>
-  <w15:commentEx w15:paraId="2D9E4F64" w15:done="0"/>
-  <w15:commentEx w15:paraId="15100710" w15:paraIdParent="2D9E4F64" w15:done="0"/>
-  <w15:commentEx w15:paraId="40CAD3A8" w15:done="0"/>
-  <w15:commentEx w15:paraId="7E96C044" w15:done="0"/>
-  <w15:commentEx w15:paraId="7F2CA8E6" w15:done="0"/>
-  <w15:commentEx w15:paraId="62E9CE02" w15:done="0"/>
-  <w15:commentEx w15:paraId="11FBDE67" w15:done="0"/>
-  <w15:commentEx w15:paraId="443D1F24" w15:done="0"/>
-  <w15:commentEx w15:paraId="0E97A947" w15:paraIdParent="443D1F24" w15:done="0"/>
-</w15:commentsEx>
-</file>
-
-<file path=word/commentsExtensible.xml><?xml version="1.0" encoding="utf-8"?>
-<w16cex:commentsExtensible xmlns:wpc="http://schemas.microsoft.com/office/word/2010/wordprocessingCanvas" xmlns:cx="http://schemas.microsoft.com/office/drawing/2014/chartex" xmlns:cx1="http://schemas.microsoft.com/office/drawing/2015/9/8/chartex" xmlns:cx2="http://schemas.microsoft.com/office/drawing/2015/10/21/chartex" xmlns:cx3="http://schemas.microsoft.com/office/drawing/2016/5/9/chartex" xmlns:cx4="http://schemas.microsoft.com/office/drawing/2016/5/10/chartex" xmlns:cx5="http://schemas.microsoft.com/office/drawing/2016/5/11/chartex" xmlns:cx6="http://schemas.microsoft.com/office/drawing/2016/5/12/chartex" xmlns:cx7="http://schemas.microsoft.com/office/drawing/2016/5/13/chartex" xmlns:cx8="http://schemas.microsoft.com/office/drawing/2016/5/14/chartex" xmlns:cr="http://schemas.microsoft.com/office/comments/2020/reactions" xmlns:mc="http://schemas.openxmlformats.org/markup-compatibility/2006" xmlns:aink="http://schemas.microsoft.com/office/drawing/2016/ink" xmlns:am3d="http://schemas.microsoft.com/office/drawing/2017/model3d" xmlns:o="urn:schemas-microsoft-com:office:office" xmlns:oel="http://schemas.microsoft.com/office/2019/extlst" xmlns:r="http://schemas.openxmlformats.org/officeDocument/2006/relationships" xmlns:m="http://schemas.openxmlformats.org/officeDocument/2006/math" xmlns:v="urn:schemas-microsoft-com:vml" xmlns:wp14="http://schemas.microsoft.com/office/word/2010/wordprocessingDrawing" xmlns:wp="http://schemas.openxmlformats.org/drawingml/2006/wordprocessingDrawing" xmlns:w10="urn:schemas-microsoft-com:office:word" xmlns:w="http://schemas.openxmlformats.org/wordprocessingml/2006/main" xmlns:w14="http://schemas.microsoft.com/office/word/2010/wordml" xmlns:w15="http://schemas.microsoft.com/office/word/2012/wordml" xmlns:w16cex="http://schemas.microsoft.com/office/word/2018/wordml/cex" xmlns:w16cid="http://schemas.microsoft.com/office/word/2016/wordml/cid" xmlns:w16="http://schemas.microsoft.com/office/word/2018/wordml" xmlns:w16sdtdh="http://schemas.microsoft.com/office/word/2020/wordml/sdtdatahash" xmlns:w16se="http://schemas.microsoft.com/office/word/2015/wordml/symex" xmlns:wpg="http://schemas.microsoft.com/office/word/2010/wordprocessingGroup" xmlns:wpi="http://schemas.microsoft.com/office/word/2010/wordprocessingInk" xmlns:wne="http://schemas.microsoft.com/office/word/2006/wordml" xmlns:wps="http://schemas.microsoft.com/office/word/2010/wordprocessingShape" mc:Ignorable="w14 w15 w16se w16cid w16 w16cex w16sdtdh cr wp14">
-  <w16cex:commentExtensible w16cex:durableId="32817027" w16cex:dateUtc="2023-12-04T17:55:00Z"/>
-  <w16cex:commentExtensible w16cex:durableId="013186A0" w16cex:dateUtc="2023-12-04T17:56:00Z"/>
-  <w16cex:commentExtensible w16cex:durableId="7E8E2883" w16cex:dateUtc="2023-12-04T18:41:00Z"/>
-  <w16cex:commentExtensible w16cex:durableId="734A92E5" w16cex:dateUtc="2023-11-29T16:45:00Z"/>
-  <w16cex:commentExtensible w16cex:durableId="731F742A" w16cex:dateUtc="2023-12-04T17:51:00Z"/>
-  <w16cex:commentExtensible w16cex:durableId="2A512007" w16cex:dateUtc="2023-12-04T18:38:00Z"/>
-  <w16cex:commentExtensible w16cex:durableId="181DC745" w16cex:dateUtc="2023-12-04T17:47:00Z"/>
-  <w16cex:commentExtensible w16cex:durableId="0B2F71AD" w16cex:dateUtc="2023-12-04T17:52:00Z"/>
-  <w16cex:commentExtensible w16cex:durableId="064CC917" w16cex:dateUtc="2023-12-04T17:42:00Z"/>
-  <w16cex:commentExtensible w16cex:durableId="778A9CC8" w16cex:dateUtc="2023-11-30T10:07:00Z"/>
-  <w16cex:commentExtensible w16cex:durableId="71A3F76C" w16cex:dateUtc="2023-12-04T17:40:00Z"/>
-  <w16cex:commentExtensible w16cex:durableId="31898703" w16cex:dateUtc="2023-12-04T17:40:00Z"/>
-  <w16cex:commentExtensible w16cex:durableId="781A168F" w16cex:dateUtc="2023-12-04T17:41:00Z"/>
-  <w16cex:commentExtensible w16cex:durableId="279ACC58" w16cex:dateUtc="2023-12-04T17:41:00Z"/>
-  <w16cex:commentExtensible w16cex:durableId="64A6E15E" w16cex:dateUtc="2023-12-04T17:45:00Z"/>
-  <w16cex:commentExtensible w16cex:durableId="14438243" w16cex:dateUtc="2023-12-04T17:47:00Z"/>
-  <w16cex:commentExtensible w16cex:durableId="21F8AB4F" w16cex:dateUtc="2023-12-04T18:39:00Z"/>
-  <w16cex:commentExtensible w16cex:durableId="77C6E942" w16cex:dateUtc="2023-12-04T18:39:00Z"/>
-  <w16cex:commentExtensible w16cex:durableId="3A83C412" w16cex:dateUtc="2023-11-29T16:57:00Z"/>
-  <w16cex:commentExtensible w16cex:durableId="4BC04147" w16cex:dateUtc="2023-11-30T08:18:00Z"/>
-  <w16cex:commentExtensible w16cex:durableId="76850D39" w16cex:dateUtc="2023-12-04T17:36:00Z"/>
-  <w16cex:commentExtensible w16cex:durableId="07EE2420" w16cex:dateUtc="2023-11-30T08:24:00Z"/>
-  <w16cex:commentExtensible w16cex:durableId="13960139" w16cex:dateUtc="2023-12-04T17:53:00Z"/>
-  <w16cex:commentExtensible w16cex:durableId="462B55D9" w16cex:dateUtc="2023-12-04T17:54:00Z"/>
-  <w16cex:commentExtensible w16cex:durableId="29F40F20" w16cex:dateUtc="2023-12-04T17:54:00Z"/>
-</w16cex:commentsExtensible>
-</file>
-
-<file path=word/commentsIds.xml><?xml version="1.0" encoding="utf-8"?>
-<w16cid:commentsIds xmlns:wpc="http://schemas.microsoft.com/office/word/2010/wordprocessingCanvas" xmlns:cx="http://schemas.microsoft.com/office/drawing/2014/chartex" xmlns:cx1="http://schemas.microsoft.com/office/drawing/2015/9/8/chartex" xmlns:cx2="http://schemas.microsoft.com/office/drawing/2015/10/21/chartex" xmlns:cx3="http://schemas.microsoft.com/office/drawing/2016/5/9/chartex" xmlns:cx4="http://schemas.microsoft.com/office/drawing/2016/5/10/chartex" xmlns:cx5="http://schemas.microsoft.com/office/drawing/2016/5/11/chartex" xmlns:cx6="http://schemas.microsoft.com/office/drawing/2016/5/12/chartex" xmlns:cx7="http://schemas.microsoft.com/office/drawing/2016/5/13/chartex" xmlns:cx8="http://schemas.microsoft.com/office/drawing/2016/5/14/chartex" xmlns:mc="http://schemas.openxmlformats.org/markup-compatibility/2006" xmlns:aink="http://schemas.microsoft.com/office/drawing/2016/ink" xmlns:am3d="http://schemas.microsoft.com/office/drawing/2017/model3d" xmlns:o="urn:schemas-microsoft-com:office:office" xmlns:oel="http://schemas.microsoft.com/office/2019/extlst" xmlns:r="http://schemas.openxmlformats.org/officeDocument/2006/relationships" xmlns:m="http://schemas.openxmlformats.org/officeDocument/2006/math" xmlns:v="urn:schemas-microsoft-com:vml" xmlns:wp14="http://schemas.microsoft.com/office/word/2010/wordprocessingDrawing" xmlns:wp="http://schemas.openxmlformats.org/drawingml/2006/wordprocessingDrawing" xmlns:w10="urn:schemas-microsoft-com:office:word" xmlns:w="http://schemas.openxmlformats.org/wordprocessingml/2006/main" xmlns:w14="http://schemas.microsoft.com/office/word/2010/wordml" xmlns:w15="http://schemas.microsoft.com/office/word/2012/wordml" xmlns:w16cex="http://schemas.microsoft.com/office/word/2018/wordml/cex" xmlns:w16cid="http://schemas.microsoft.com/office/word/2016/wordml/cid" xmlns:w16="http://schemas.microsoft.com/office/word/2018/wordml" xmlns:w16sdtdh="http://schemas.microsoft.com/office/word/2020/wordml/sdtdatahash" xmlns:w16se="http://schemas.microsoft.com/office/word/2015/wordml/symex" xmlns:wpg="http://schemas.microsoft.com/office/word/2010/wordprocessingGroup" xmlns:wpi="http://schemas.microsoft.com/office/word/2010/wordprocessingInk" xmlns:wne="http://schemas.microsoft.com/office/word/2006/wordml" xmlns:wps="http://schemas.microsoft.com/office/word/2010/wordprocessingShape" mc:Ignorable="w14 w15 w16se w16cid w16 w16cex w16sdtdh wp14">
-  <w16cid:commentId w16cid:paraId="2E230862" w16cid:durableId="32817027"/>
-  <w16cid:commentId w16cid:paraId="06FCD89C" w16cid:durableId="013186A0"/>
-  <w16cid:commentId w16cid:paraId="4273F428" w16cid:durableId="7E8E2883"/>
-  <w16cid:commentId w16cid:paraId="58DAA4D4" w16cid:durableId="734A92E5"/>
-  <w16cid:commentId w16cid:paraId="37102865" w16cid:durableId="731F742A"/>
-  <w16cid:commentId w16cid:paraId="36778146" w16cid:durableId="2A512007"/>
-  <w16cid:commentId w16cid:paraId="43F9C369" w16cid:durableId="181DC745"/>
-  <w16cid:commentId w16cid:paraId="78CAE8E2" w16cid:durableId="0B2F71AD"/>
-  <w16cid:commentId w16cid:paraId="2B01FD32" w16cid:durableId="064CC917"/>
-  <w16cid:commentId w16cid:paraId="19803A6E" w16cid:durableId="778A9CC8"/>
-  <w16cid:commentId w16cid:paraId="03D00082" w16cid:durableId="71A3F76C"/>
-  <w16cid:commentId w16cid:paraId="1AD75119" w16cid:durableId="31898703"/>
-  <w16cid:commentId w16cid:paraId="2ECB78F5" w16cid:durableId="781A168F"/>
-  <w16cid:commentId w16cid:paraId="2A66CD2C" w16cid:durableId="279ACC58"/>
-  <w16cid:commentId w16cid:paraId="64F63F0A" w16cid:durableId="64A6E15E"/>
-  <w16cid:commentId w16cid:paraId="3ECF8E83" w16cid:durableId="14438243"/>
-  <w16cid:commentId w16cid:paraId="2D9E4F64" w16cid:durableId="21F8AB4F"/>
-  <w16cid:commentId w16cid:paraId="15100710" w16cid:durableId="77C6E942"/>
-  <w16cid:commentId w16cid:paraId="40CAD3A8" w16cid:durableId="3A83C412"/>
-  <w16cid:commentId w16cid:paraId="7E96C044" w16cid:durableId="4BC04147"/>
-  <w16cid:commentId w16cid:paraId="7F2CA8E6" w16cid:durableId="76850D39"/>
-  <w16cid:commentId w16cid:paraId="62E9CE02" w16cid:durableId="07EE2420"/>
-  <w16cid:commentId w16cid:paraId="11FBDE67" w16cid:durableId="13960139"/>
-  <w16cid:commentId w16cid:paraId="443D1F24" w16cid:durableId="462B55D9"/>
-  <w16cid:commentId w16cid:paraId="0E97A947" w16cid:durableId="29F40F20"/>
-</w16cid:commentsIds>
 </file>
 
 <file path=word/numbering.xml><?xml version="1.0" encoding="utf-8"?>
@@ -5397,14 +4762,6 @@
     <w:abstractNumId w:val="6"/>
   </w:num>
 </w:numbering>
-</file>
-
-<file path=word/people.xml><?xml version="1.0" encoding="utf-8"?>
-<w15:people xmlns:wpc="http://schemas.microsoft.com/office/word/2010/wordprocessingCanvas" xmlns:cx="http://schemas.microsoft.com/office/drawing/2014/chartex" xmlns:cx1="http://schemas.microsoft.com/office/drawing/2015/9/8/chartex" xmlns:cx2="http://schemas.microsoft.com/office/drawing/2015/10/21/chartex" xmlns:cx3="http://schemas.microsoft.com/office/drawing/2016/5/9/chartex" xmlns:cx4="http://schemas.microsoft.com/office/drawing/2016/5/10/chartex" xmlns:cx5="http://schemas.microsoft.com/office/drawing/2016/5/11/chartex" xmlns:cx6="http://schemas.microsoft.com/office/drawing/2016/5/12/chartex" xmlns:cx7="http://schemas.microsoft.com/office/drawing/2016/5/13/chartex" xmlns:cx8="http://schemas.microsoft.com/office/drawing/2016/5/14/chartex" xmlns:mc="http://schemas.openxmlformats.org/markup-compatibility/2006" xmlns:aink="http://schemas.microsoft.com/office/drawing/2016/ink" xmlns:am3d="http://schemas.microsoft.com/office/drawing/2017/model3d" xmlns:o="urn:schemas-microsoft-com:office:office" xmlns:oel="http://schemas.microsoft.com/office/2019/extlst" xmlns:r="http://schemas.openxmlformats.org/officeDocument/2006/relationships" xmlns:m="http://schemas.openxmlformats.org/officeDocument/2006/math" xmlns:v="urn:schemas-microsoft-com:vml" xmlns:wp14="http://schemas.microsoft.com/office/word/2010/wordprocessingDrawing" xmlns:wp="http://schemas.openxmlformats.org/drawingml/2006/wordprocessingDrawing" xmlns:w10="urn:schemas-microsoft-com:office:word" xmlns:w="http://schemas.openxmlformats.org/wordprocessingml/2006/main" xmlns:w14="http://schemas.microsoft.com/office/word/2010/wordml" xmlns:w15="http://schemas.microsoft.com/office/word/2012/wordml" xmlns:w16cex="http://schemas.microsoft.com/office/word/2018/wordml/cex" xmlns:w16cid="http://schemas.microsoft.com/office/word/2016/wordml/cid" xmlns:w16="http://schemas.microsoft.com/office/word/2018/wordml" xmlns:w16sdtdh="http://schemas.microsoft.com/office/word/2020/wordml/sdtdatahash" xmlns:w16se="http://schemas.microsoft.com/office/word/2015/wordml/symex" xmlns:wpg="http://schemas.microsoft.com/office/word/2010/wordprocessingGroup" xmlns:wpi="http://schemas.microsoft.com/office/word/2010/wordprocessingInk" xmlns:wne="http://schemas.microsoft.com/office/word/2006/wordml" xmlns:wps="http://schemas.microsoft.com/office/word/2010/wordprocessingShape" mc:Ignorable="w14 w15 w16se w16cid w16 w16cex w16sdtdh wp14">
-  <w15:person w15:author="Andrew Ellison">
-    <w15:presenceInfo w15:providerId="AD" w15:userId="S::s2055618@ed.ac.uk::b7368be3-57c2-46ea-ae98-4c777f75b646"/>
-  </w15:person>
-</w15:people>
 </file>
 
 <file path=word/styles.xml><?xml version="1.0" encoding="utf-8"?>

</xml_diff>